<commit_message>
add word file containing screenshots of hackathon
</commit_message>
<xml_diff>
--- a/Commands Screenshots.docx
+++ b/Commands Screenshots.docx
@@ -268,15 +268,7 @@
     </w:p>
     <w:p>
       <w:r>
-        <w:t xml:space="preserve">Tool: Go Buster, </w:t>
-      </w:r>
-      <w:proofErr w:type="spellStart"/>
-      <w:r>
-        <w:t>Dirbuster</w:t>
-      </w:r>
-      <w:proofErr w:type="spellEnd"/>
-      <w:r>
-        <w:t xml:space="preserve">, </w:t>
+        <w:t xml:space="preserve">Tool: Go Buster, Dirbuster, </w:t>
       </w:r>
     </w:p>
     <w:p/>
@@ -359,19 +351,19 @@
           <w:sz w:val="28"/>
           <w:szCs w:val="28"/>
         </w:rPr>
-        <w:t>Bean (</w:t>
-      </w:r>
-      <w:proofErr w:type="spellStart"/>
-      <w:r>
+        <w:t>Bean (challange)</w:t>
+      </w:r>
+    </w:p>
+    <w:p/>
+    <w:p>
+      <w:pPr>
         <w:rPr>
           <w:b/>
           <w:bCs/>
           <w:sz w:val="28"/>
           <w:szCs w:val="28"/>
         </w:rPr>
-        <w:t>challange</w:t>
-      </w:r>
-      <w:proofErr w:type="spellEnd"/>
+      </w:pPr>
       <w:r>
         <w:rPr>
           <w:b/>
@@ -379,10 +371,9 @@
           <w:sz w:val="28"/>
           <w:szCs w:val="28"/>
         </w:rPr>
-        <w:t>)</w:t>
-      </w:r>
-    </w:p>
-    <w:p/>
+        <w:t>Command Injection</w:t>
+      </w:r>
+    </w:p>
     <w:p>
       <w:pPr>
         <w:rPr>
@@ -399,39 +390,38 @@
           <w:sz w:val="28"/>
           <w:szCs w:val="28"/>
         </w:rPr>
-        <w:t>Command Injection</w:t>
-      </w:r>
-    </w:p>
-    <w:p>
-      <w:pPr>
-        <w:rPr>
-          <w:b/>
-          <w:bCs/>
-          <w:sz w:val="28"/>
-          <w:szCs w:val="28"/>
-        </w:rPr>
-      </w:pPr>
-      <w:proofErr w:type="spellStart"/>
-      <w:r>
-        <w:rPr>
-          <w:b/>
-          <w:bCs/>
-          <w:sz w:val="28"/>
-          <w:szCs w:val="28"/>
-        </w:rPr>
         <w:t>Wfuzz</w:t>
       </w:r>
-      <w:proofErr w:type="spellEnd"/>
     </w:p>
     <w:p>
       <w:r>
         <w:t xml:space="preserve">Burp </w:t>
       </w:r>
-      <w:proofErr w:type="spellStart"/>
-      <w:r>
-        <w:t>Intrduer</w:t>
-      </w:r>
-      <w:proofErr w:type="spellEnd"/>
+      <w:r>
+        <w:t>Intruder</w:t>
+      </w:r>
+    </w:p>
+    <w:p>
+      <w:r>
+        <w:t>Code Injection : using server side language that was used in that system</w:t>
+      </w:r>
+    </w:p>
+    <w:p>
+      <w:r>
+        <w:t>SQl Injection</w:t>
+      </w:r>
+    </w:p>
+    <w:p/>
+    <w:p>
+      <w:r>
+        <w:t>To remove end of file error, we put the semicolon where we want.</w:t>
+      </w:r>
+    </w:p>
+    <w:p/>
+    <w:p>
+      <w:r>
+        <w:t>${system('ls')}</w:t>
+      </w:r>
     </w:p>
     <w:sectPr>
       <w:pgSz w:w="12240" w:h="15840"/>

</xml_diff>

<commit_message>
add hackathon notes screenshots and notes
</commit_message>
<xml_diff>
--- a/Commands Screenshots.docx
+++ b/Commands Screenshots.docx
@@ -1,6 +1,6 @@
 
 <file path=word/document.xml><?xml version="1.0" encoding="utf-8"?>
-<w:document xmlns:wpc="http://schemas.microsoft.com/office/word/2010/wordprocessingCanvas" xmlns:cx="http://schemas.microsoft.com/office/drawing/2014/chartex" xmlns:cx1="http://schemas.microsoft.com/office/drawing/2015/9/8/chartex" xmlns:cx2="http://schemas.microsoft.com/office/drawing/2015/10/21/chartex" xmlns:cx3="http://schemas.microsoft.com/office/drawing/2016/5/9/chartex" xmlns:cx4="http://schemas.microsoft.com/office/drawing/2016/5/10/chartex" xmlns:cx5="http://schemas.microsoft.com/office/drawing/2016/5/11/chartex" xmlns:cx6="http://schemas.microsoft.com/office/drawing/2016/5/12/chartex" xmlns:cx7="http://schemas.microsoft.com/office/drawing/2016/5/13/chartex" xmlns:cx8="http://schemas.microsoft.com/office/drawing/2016/5/14/chartex" xmlns:mc="http://schemas.openxmlformats.org/markup-compatibility/2006" xmlns:aink="http://schemas.microsoft.com/office/drawing/2016/ink" xmlns:am3d="http://schemas.microsoft.com/office/drawing/2017/model3d" xmlns:o="urn:schemas-microsoft-com:office:office" xmlns:oel="http://schemas.microsoft.com/office/2019/extlst" xmlns:r="http://schemas.openxmlformats.org/officeDocument/2006/relationships" xmlns:m="http://schemas.openxmlformats.org/officeDocument/2006/math" xmlns:v="urn:schemas-microsoft-com:vml" xmlns:wp14="http://schemas.microsoft.com/office/word/2010/wordprocessingDrawing" xmlns:wp="http://schemas.openxmlformats.org/drawingml/2006/wordprocessingDrawing" xmlns:w10="urn:schemas-microsoft-com:office:word" xmlns:w="http://schemas.openxmlformats.org/wordprocessingml/2006/main" xmlns:w14="http://schemas.microsoft.com/office/word/2010/wordml" xmlns:w15="http://schemas.microsoft.com/office/word/2012/wordml" xmlns:w16cex="http://schemas.microsoft.com/office/word/2018/wordml/cex" xmlns:w16cid="http://schemas.microsoft.com/office/word/2016/wordml/cid" xmlns:w16="http://schemas.microsoft.com/office/word/2018/wordml" xmlns:w16sdtdh="http://schemas.microsoft.com/office/word/2020/wordml/sdtdatahash" xmlns:w16se="http://schemas.microsoft.com/office/word/2015/wordml/symex" xmlns:wpg="http://schemas.microsoft.com/office/word/2010/wordprocessingGroup" xmlns:wpi="http://schemas.microsoft.com/office/word/2010/wordprocessingInk" xmlns:wne="http://schemas.microsoft.com/office/word/2006/wordml" xmlns:wps="http://schemas.microsoft.com/office/word/2010/wordprocessingShape" mc:Ignorable="w14 w15 w16se w16cid w16 w16cex w16sdtdh wp14">
+<w:document xmlns:wpc="http://schemas.microsoft.com/office/word/2010/wordprocessingCanvas" xmlns:mc="http://schemas.openxmlformats.org/markup-compatibility/2006" xmlns:o="urn:schemas-microsoft-com:office:office" xmlns:r="http://schemas.openxmlformats.org/officeDocument/2006/relationships" xmlns:m="http://schemas.openxmlformats.org/officeDocument/2006/math" xmlns:v="urn:schemas-microsoft-com:vml" xmlns:wp14="http://schemas.microsoft.com/office/word/2010/wordprocessingDrawing" xmlns:wp="http://schemas.openxmlformats.org/drawingml/2006/wordprocessingDrawing" xmlns:w10="urn:schemas-microsoft-com:office:word" xmlns:w="http://schemas.openxmlformats.org/wordprocessingml/2006/main" xmlns:w14="http://schemas.microsoft.com/office/word/2010/wordml" xmlns:w15="http://schemas.microsoft.com/office/word/2012/wordml" xmlns:wpg="http://schemas.microsoft.com/office/word/2010/wordprocessingGroup" xmlns:wpi="http://schemas.microsoft.com/office/word/2010/wordprocessingInk" xmlns:wne="http://schemas.microsoft.com/office/word/2006/wordml" xmlns:wps="http://schemas.microsoft.com/office/word/2010/wordprocessingShape" mc:Ignorable="w14 w15 wp14">
   <w:body>
     <w:p/>
     <w:p>
@@ -499,13 +499,506 @@
       </w:r>
     </w:p>
     <w:p>
+      <w:pPr>
+        <w:pBdr>
+          <w:bottom w:val="single" w:sz="6" w:space="1" w:color="auto"/>
+        </w:pBdr>
+      </w:pPr>
       <w:proofErr w:type="spellStart"/>
       <w:r>
         <w:t>Abstract.rock</w:t>
       </w:r>
       <w:proofErr w:type="spellEnd"/>
     </w:p>
-    <w:p/>
+    <w:p>
+      <w:pPr>
+        <w:pBdr>
+          <w:bottom w:val="single" w:sz="6" w:space="1" w:color="auto"/>
+        </w:pBdr>
+      </w:pPr>
+      <w:r>
+        <w:t xml:space="preserve">Day 2 Digital Pakistan cyber </w:t>
+      </w:r>
+      <w:proofErr w:type="spellStart"/>
+      <w:r>
+        <w:t>hackathon</w:t>
+      </w:r>
+      <w:proofErr w:type="spellEnd"/>
+    </w:p>
+    <w:p>
+      <w:pPr>
+        <w:pBdr>
+          <w:bottom w:val="single" w:sz="12" w:space="1" w:color="auto"/>
+        </w:pBdr>
+        <w:rPr>
+          <w:b/>
+          <w:sz w:val="28"/>
+        </w:rPr>
+      </w:pPr>
+    </w:p>
+    <w:p>
+      <w:pPr>
+        <w:rPr>
+          <w:b/>
+          <w:sz w:val="28"/>
+        </w:rPr>
+      </w:pPr>
+    </w:p>
+    <w:p>
+      <w:pPr>
+        <w:rPr>
+          <w:b/>
+          <w:sz w:val="28"/>
+        </w:rPr>
+      </w:pPr>
+    </w:p>
+    <w:p>
+      <w:pPr>
+        <w:rPr>
+          <w:b/>
+          <w:sz w:val="28"/>
+        </w:rPr>
+      </w:pPr>
+      <w:r>
+        <w:rPr>
+          <w:b/>
+          <w:sz w:val="28"/>
+        </w:rPr>
+        <w:t>Digital Forensics</w:t>
+      </w:r>
+    </w:p>
+    <w:p>
+      <w:pPr>
+        <w:pStyle w:val="ListParagraph"/>
+        <w:numPr>
+          <w:ilvl w:val="0"/>
+          <w:numId w:val="2"/>
+        </w:numPr>
+      </w:pPr>
+      <w:proofErr w:type="spellStart"/>
+      <w:r>
+        <w:t>Netstat</w:t>
+      </w:r>
+      <w:proofErr w:type="spellEnd"/>
+    </w:p>
+    <w:p>
+      <w:pPr>
+        <w:pStyle w:val="ListParagraph"/>
+        <w:numPr>
+          <w:ilvl w:val="0"/>
+          <w:numId w:val="2"/>
+        </w:numPr>
+      </w:pPr>
+      <w:r>
+        <w:t>Memory dump</w:t>
+      </w:r>
+    </w:p>
+    <w:p>
+      <w:pPr>
+        <w:pStyle w:val="ListParagraph"/>
+        <w:numPr>
+          <w:ilvl w:val="0"/>
+          <w:numId w:val="2"/>
+        </w:numPr>
+      </w:pPr>
+      <w:r>
+        <w:t>File Command</w:t>
+      </w:r>
+    </w:p>
+    <w:p>
+      <w:pPr>
+        <w:pStyle w:val="ListParagraph"/>
+        <w:numPr>
+          <w:ilvl w:val="0"/>
+          <w:numId w:val="2"/>
+        </w:numPr>
+      </w:pPr>
+      <w:r>
+        <w:t>Strings command</w:t>
+      </w:r>
+    </w:p>
+    <w:p>
+      <w:pPr>
+        <w:rPr>
+          <w:b/>
+          <w:sz w:val="28"/>
+        </w:rPr>
+      </w:pPr>
+      <w:r>
+        <w:rPr>
+          <w:b/>
+          <w:sz w:val="28"/>
+        </w:rPr>
+        <w:t>Steganography</w:t>
+      </w:r>
+    </w:p>
+    <w:p>
+      <w:pPr>
+        <w:rPr>
+          <w:b/>
+          <w:sz w:val="28"/>
+        </w:rPr>
+      </w:pPr>
+      <w:r>
+        <w:rPr>
+          <w:b/>
+          <w:sz w:val="28"/>
+        </w:rPr>
+        <w:t>Overthewar.org</w:t>
+      </w:r>
+    </w:p>
+    <w:p>
+      <w:pPr>
+        <w:rPr>
+          <w:b/>
+          <w:sz w:val="28"/>
+        </w:rPr>
+      </w:pPr>
+      <w:proofErr w:type="spellStart"/>
+      <w:r>
+        <w:rPr>
+          <w:b/>
+          <w:sz w:val="28"/>
+        </w:rPr>
+        <w:t>Fcrackzip</w:t>
+      </w:r>
+      <w:proofErr w:type="spellEnd"/>
+      <w:r>
+        <w:rPr>
+          <w:b/>
+          <w:sz w:val="28"/>
+        </w:rPr>
+        <w:t>: to crack zip file password</w:t>
+      </w:r>
+    </w:p>
+    <w:p>
+      <w:pPr>
+        <w:rPr>
+          <w:b/>
+          <w:sz w:val="28"/>
+        </w:rPr>
+      </w:pPr>
+      <w:proofErr w:type="spellStart"/>
+      <w:r>
+        <w:rPr>
+          <w:b/>
+          <w:sz w:val="28"/>
+        </w:rPr>
+        <w:t>Zipinfo</w:t>
+      </w:r>
+      <w:proofErr w:type="spellEnd"/>
+    </w:p>
+    <w:p>
+      <w:pPr>
+        <w:rPr>
+          <w:b/>
+          <w:sz w:val="28"/>
+        </w:rPr>
+      </w:pPr>
+      <w:proofErr w:type="spellStart"/>
+      <w:proofErr w:type="gramStart"/>
+      <w:r>
+        <w:rPr>
+          <w:b/>
+          <w:sz w:val="28"/>
+        </w:rPr>
+        <w:t>Binwalk</w:t>
+      </w:r>
+      <w:proofErr w:type="spellEnd"/>
+      <w:r>
+        <w:rPr>
+          <w:b/>
+          <w:sz w:val="28"/>
+        </w:rPr>
+        <w:t xml:space="preserve"> :</w:t>
+      </w:r>
+      <w:proofErr w:type="gramEnd"/>
+      <w:r>
+        <w:rPr>
+          <w:b/>
+          <w:sz w:val="28"/>
+        </w:rPr>
+        <w:t xml:space="preserve"> to extract embedded things</w:t>
+      </w:r>
+    </w:p>
+    <w:p>
+      <w:pPr>
+        <w:rPr>
+          <w:b/>
+          <w:sz w:val="28"/>
+        </w:rPr>
+      </w:pPr>
+    </w:p>
+    <w:p>
+      <w:pPr>
+        <w:rPr>
+          <w:b/>
+          <w:sz w:val="28"/>
+        </w:rPr>
+      </w:pPr>
+      <w:proofErr w:type="spellStart"/>
+      <w:r>
+        <w:rPr>
+          <w:b/>
+          <w:sz w:val="28"/>
+        </w:rPr>
+        <w:t>Binwalk</w:t>
+      </w:r>
+      <w:proofErr w:type="spellEnd"/>
+      <w:r>
+        <w:rPr>
+          <w:b/>
+          <w:sz w:val="28"/>
+        </w:rPr>
+        <w:t xml:space="preserve"> –e file.png</w:t>
+      </w:r>
+    </w:p>
+    <w:p>
+      <w:pPr>
+        <w:rPr>
+          <w:b/>
+          <w:sz w:val="28"/>
+        </w:rPr>
+      </w:pPr>
+      <w:proofErr w:type="spellStart"/>
+      <w:r>
+        <w:rPr>
+          <w:b/>
+          <w:sz w:val="28"/>
+        </w:rPr>
+        <w:t>Binwalk</w:t>
+      </w:r>
+      <w:proofErr w:type="spellEnd"/>
+      <w:r>
+        <w:rPr>
+          <w:b/>
+          <w:sz w:val="28"/>
+        </w:rPr>
+        <w:t xml:space="preserve"> -M </w:t>
+      </w:r>
+      <w:r>
+        <w:rPr>
+          <w:b/>
+          <w:sz w:val="28"/>
+        </w:rPr>
+        <w:t>–</w:t>
+      </w:r>
+      <w:r>
+        <w:rPr>
+          <w:b/>
+          <w:sz w:val="28"/>
+        </w:rPr>
+        <w:t>d</w:t>
+      </w:r>
+    </w:p>
+    <w:p>
+      <w:pPr>
+        <w:rPr>
+          <w:b/>
+          <w:sz w:val="28"/>
+        </w:rPr>
+      </w:pPr>
+    </w:p>
+    <w:p>
+      <w:pPr>
+        <w:rPr>
+          <w:b/>
+          <w:sz w:val="28"/>
+        </w:rPr>
+      </w:pPr>
+      <w:proofErr w:type="gramStart"/>
+      <w:r>
+        <w:rPr>
+          <w:b/>
+          <w:sz w:val="28"/>
+        </w:rPr>
+        <w:t>Flag{</w:t>
+      </w:r>
+      <w:proofErr w:type="spellStart"/>
+      <w:proofErr w:type="gramEnd"/>
+      <w:r>
+        <w:rPr>
+          <w:b/>
+          <w:sz w:val="28"/>
+        </w:rPr>
+        <w:t>Remember_header_then_footer</w:t>
+      </w:r>
+      <w:proofErr w:type="spellEnd"/>
+      <w:r>
+        <w:rPr>
+          <w:b/>
+          <w:sz w:val="28"/>
+        </w:rPr>
+        <w:t>}</w:t>
+      </w:r>
+    </w:p>
+    <w:p>
+      <w:pPr>
+        <w:rPr>
+          <w:b/>
+          <w:sz w:val="28"/>
+        </w:rPr>
+      </w:pPr>
+    </w:p>
+    <w:p>
+      <w:pPr>
+        <w:rPr>
+          <w:b/>
+          <w:sz w:val="28"/>
+        </w:rPr>
+      </w:pPr>
+      <w:r>
+        <w:rPr>
+          <w:b/>
+          <w:sz w:val="28"/>
+        </w:rPr>
+        <w:t xml:space="preserve">Decode.fr </w:t>
+      </w:r>
+      <w:proofErr w:type="spellStart"/>
+      <w:r>
+        <w:rPr>
+          <w:b/>
+          <w:sz w:val="28"/>
+        </w:rPr>
+        <w:t>ceaser</w:t>
+      </w:r>
+      <w:proofErr w:type="spellEnd"/>
+      <w:r>
+        <w:rPr>
+          <w:b/>
+          <w:sz w:val="28"/>
+        </w:rPr>
+        <w:t xml:space="preserve"> cipher. </w:t>
+      </w:r>
+    </w:p>
+    <w:p>
+      <w:pPr>
+        <w:rPr>
+          <w:b/>
+          <w:sz w:val="28"/>
+        </w:rPr>
+      </w:pPr>
+    </w:p>
+    <w:p>
+      <w:pPr>
+        <w:rPr>
+          <w:b/>
+          <w:sz w:val="28"/>
+        </w:rPr>
+      </w:pPr>
+      <w:r>
+        <w:rPr>
+          <w:b/>
+          <w:sz w:val="28"/>
+        </w:rPr>
+        <w:t>OSINT</w:t>
+      </w:r>
+    </w:p>
+    <w:p>
+      <w:pPr>
+        <w:rPr>
+          <w:b/>
+          <w:sz w:val="28"/>
+        </w:rPr>
+      </w:pPr>
+      <w:proofErr w:type="spellStart"/>
+      <w:r>
+        <w:rPr>
+          <w:b/>
+          <w:sz w:val="28"/>
+        </w:rPr>
+        <w:t>Cloudfair</w:t>
+      </w:r>
+      <w:proofErr w:type="spellEnd"/>
+      <w:r>
+        <w:rPr>
+          <w:b/>
+          <w:sz w:val="28"/>
+        </w:rPr>
+        <w:t xml:space="preserve">: hide internal </w:t>
+      </w:r>
+      <w:proofErr w:type="spellStart"/>
+      <w:r>
+        <w:rPr>
+          <w:b/>
+          <w:sz w:val="28"/>
+        </w:rPr>
+        <w:t>ip</w:t>
+      </w:r>
+      <w:proofErr w:type="spellEnd"/>
+    </w:p>
+    <w:p>
+      <w:pPr>
+        <w:rPr>
+          <w:b/>
+          <w:sz w:val="28"/>
+        </w:rPr>
+      </w:pPr>
+      <w:r>
+        <w:rPr>
+          <w:b/>
+          <w:sz w:val="28"/>
+        </w:rPr>
+        <w:t>Phase</w:t>
+      </w:r>
+    </w:p>
+    <w:p>
+      <w:pPr>
+        <w:rPr>
+          <w:b/>
+          <w:sz w:val="28"/>
+        </w:rPr>
+      </w:pPr>
+      <w:proofErr w:type="spellStart"/>
+      <w:r>
+        <w:rPr>
+          <w:b/>
+          <w:sz w:val="28"/>
+        </w:rPr>
+        <w:t>Epieos</w:t>
+      </w:r>
+      <w:proofErr w:type="spellEnd"/>
+      <w:r>
+        <w:rPr>
+          <w:b/>
+          <w:sz w:val="28"/>
+        </w:rPr>
+        <w:t>: for publically available email information</w:t>
+      </w:r>
+    </w:p>
+    <w:p>
+      <w:pPr>
+        <w:rPr>
+          <w:b/>
+          <w:sz w:val="28"/>
+        </w:rPr>
+      </w:pPr>
+    </w:p>
+    <w:p>
+      <w:pPr>
+        <w:rPr>
+          <w:b/>
+          <w:sz w:val="28"/>
+        </w:rPr>
+      </w:pPr>
+      <w:r>
+        <w:rPr>
+          <w:b/>
+          <w:sz w:val="28"/>
+        </w:rPr>
+        <w:t>info@cyberhackathon.pk</w:t>
+      </w:r>
+      <w:bookmarkStart w:id="0" w:name="_GoBack"/>
+      <w:bookmarkEnd w:id="0"/>
+    </w:p>
+    <w:p>
+      <w:pPr>
+        <w:rPr>
+          <w:b/>
+          <w:sz w:val="28"/>
+        </w:rPr>
+      </w:pPr>
+    </w:p>
     <w:sectPr>
       <w:pgSz w:w="12240" w:h="15840"/>
       <w:pgMar w:top="1440" w:right="1440" w:bottom="1440" w:left="1440" w:header="708" w:footer="708" w:gutter="0"/>
@@ -517,8 +1010,8 @@
 </file>
 
 <file path=word/numbering.xml><?xml version="1.0" encoding="utf-8"?>
-<w:numbering xmlns:wpc="http://schemas.microsoft.com/office/word/2010/wordprocessingCanvas" xmlns:cx="http://schemas.microsoft.com/office/drawing/2014/chartex" xmlns:cx1="http://schemas.microsoft.com/office/drawing/2015/9/8/chartex" xmlns:cx2="http://schemas.microsoft.com/office/drawing/2015/10/21/chartex" xmlns:cx3="http://schemas.microsoft.com/office/drawing/2016/5/9/chartex" xmlns:cx4="http://schemas.microsoft.com/office/drawing/2016/5/10/chartex" xmlns:cx5="http://schemas.microsoft.com/office/drawing/2016/5/11/chartex" xmlns:cx6="http://schemas.microsoft.com/office/drawing/2016/5/12/chartex" xmlns:cx7="http://schemas.microsoft.com/office/drawing/2016/5/13/chartex" xmlns:cx8="http://schemas.microsoft.com/office/drawing/2016/5/14/chartex" xmlns:mc="http://schemas.openxmlformats.org/markup-compatibility/2006" xmlns:aink="http://schemas.microsoft.com/office/drawing/2016/ink" xmlns:am3d="http://schemas.microsoft.com/office/drawing/2017/model3d" xmlns:o="urn:schemas-microsoft-com:office:office" xmlns:oel="http://schemas.microsoft.com/office/2019/extlst" xmlns:r="http://schemas.openxmlformats.org/officeDocument/2006/relationships" xmlns:m="http://schemas.openxmlformats.org/officeDocument/2006/math" xmlns:v="urn:schemas-microsoft-com:vml" xmlns:wp14="http://schemas.microsoft.com/office/word/2010/wordprocessingDrawing" xmlns:wp="http://schemas.openxmlformats.org/drawingml/2006/wordprocessingDrawing" xmlns:w10="urn:schemas-microsoft-com:office:word" xmlns:w="http://schemas.openxmlformats.org/wordprocessingml/2006/main" xmlns:w14="http://schemas.microsoft.com/office/word/2010/wordml" xmlns:w15="http://schemas.microsoft.com/office/word/2012/wordml" xmlns:w16cex="http://schemas.microsoft.com/office/word/2018/wordml/cex" xmlns:w16cid="http://schemas.microsoft.com/office/word/2016/wordml/cid" xmlns:w16="http://schemas.microsoft.com/office/word/2018/wordml" xmlns:w16sdtdh="http://schemas.microsoft.com/office/word/2020/wordml/sdtdatahash" xmlns:w16se="http://schemas.microsoft.com/office/word/2015/wordml/symex" xmlns:wpg="http://schemas.microsoft.com/office/word/2010/wordprocessingGroup" xmlns:wpi="http://schemas.microsoft.com/office/word/2010/wordprocessingInk" xmlns:wne="http://schemas.microsoft.com/office/word/2006/wordml" xmlns:wps="http://schemas.microsoft.com/office/word/2010/wordprocessingShape" mc:Ignorable="w14 w15 w16se w16cid w16 w16cex w16sdtdh wp14">
-  <w:abstractNum w:abstractNumId="0" w15:restartNumberingAfterBreak="0">
+<w:numbering xmlns:wpc="http://schemas.microsoft.com/office/word/2010/wordprocessingCanvas" xmlns:mc="http://schemas.openxmlformats.org/markup-compatibility/2006" xmlns:o="urn:schemas-microsoft-com:office:office" xmlns:r="http://schemas.openxmlformats.org/officeDocument/2006/relationships" xmlns:m="http://schemas.openxmlformats.org/officeDocument/2006/math" xmlns:v="urn:schemas-microsoft-com:vml" xmlns:wp14="http://schemas.microsoft.com/office/word/2010/wordprocessingDrawing" xmlns:wp="http://schemas.openxmlformats.org/drawingml/2006/wordprocessingDrawing" xmlns:w10="urn:schemas-microsoft-com:office:word" xmlns:w="http://schemas.openxmlformats.org/wordprocessingml/2006/main" xmlns:w14="http://schemas.microsoft.com/office/word/2010/wordml" xmlns:w15="http://schemas.microsoft.com/office/word/2012/wordml" xmlns:wpg="http://schemas.microsoft.com/office/word/2010/wordprocessingGroup" xmlns:wpi="http://schemas.microsoft.com/office/word/2010/wordprocessingInk" xmlns:wne="http://schemas.microsoft.com/office/word/2006/wordml" xmlns:wps="http://schemas.microsoft.com/office/word/2010/wordprocessingShape" mc:Ignorable="w14 w15 wp14">
+  <w:abstractNum w:abstractNumId="0">
     <w:nsid w:val="2C2B31F7"/>
     <w:multiLevelType w:val="hybridMultilevel"/>
     <w:tmpl w:val="23224228"/>
@@ -604,14 +1097,129 @@
       </w:pPr>
     </w:lvl>
   </w:abstractNum>
-  <w:num w:numId="1" w16cid:durableId="2035495769">
+  <w:abstractNum w:abstractNumId="1">
+    <w:nsid w:val="56F700DA"/>
+    <w:multiLevelType w:val="hybridMultilevel"/>
+    <w:tmpl w:val="3754F788"/>
+    <w:lvl w:ilvl="0" w:tplc="B45CDE64">
+      <w:numFmt w:val="bullet"/>
+      <w:lvlText w:val="-"/>
+      <w:lvlJc w:val="left"/>
+      <w:pPr>
+        <w:ind w:left="720" w:hanging="360"/>
+      </w:pPr>
+      <w:rPr>
+        <w:rFonts w:ascii="Calibri" w:eastAsiaTheme="minorHAnsi" w:hAnsi="Calibri" w:cs="Calibri" w:hint="default"/>
+      </w:rPr>
+    </w:lvl>
+    <w:lvl w:ilvl="1" w:tplc="04090003" w:tentative="1">
+      <w:start w:val="1"/>
+      <w:numFmt w:val="bullet"/>
+      <w:lvlText w:val="o"/>
+      <w:lvlJc w:val="left"/>
+      <w:pPr>
+        <w:ind w:left="1440" w:hanging="360"/>
+      </w:pPr>
+      <w:rPr>
+        <w:rFonts w:ascii="Courier New" w:hAnsi="Courier New" w:cs="Courier New" w:hint="default"/>
+      </w:rPr>
+    </w:lvl>
+    <w:lvl w:ilvl="2" w:tplc="04090005" w:tentative="1">
+      <w:start w:val="1"/>
+      <w:numFmt w:val="bullet"/>
+      <w:lvlText w:val=""/>
+      <w:lvlJc w:val="left"/>
+      <w:pPr>
+        <w:ind w:left="2160" w:hanging="360"/>
+      </w:pPr>
+      <w:rPr>
+        <w:rFonts w:ascii="Wingdings" w:hAnsi="Wingdings" w:hint="default"/>
+      </w:rPr>
+    </w:lvl>
+    <w:lvl w:ilvl="3" w:tplc="04090001" w:tentative="1">
+      <w:start w:val="1"/>
+      <w:numFmt w:val="bullet"/>
+      <w:lvlText w:val=""/>
+      <w:lvlJc w:val="left"/>
+      <w:pPr>
+        <w:ind w:left="2880" w:hanging="360"/>
+      </w:pPr>
+      <w:rPr>
+        <w:rFonts w:ascii="Symbol" w:hAnsi="Symbol" w:hint="default"/>
+      </w:rPr>
+    </w:lvl>
+    <w:lvl w:ilvl="4" w:tplc="04090003" w:tentative="1">
+      <w:start w:val="1"/>
+      <w:numFmt w:val="bullet"/>
+      <w:lvlText w:val="o"/>
+      <w:lvlJc w:val="left"/>
+      <w:pPr>
+        <w:ind w:left="3600" w:hanging="360"/>
+      </w:pPr>
+      <w:rPr>
+        <w:rFonts w:ascii="Courier New" w:hAnsi="Courier New" w:cs="Courier New" w:hint="default"/>
+      </w:rPr>
+    </w:lvl>
+    <w:lvl w:ilvl="5" w:tplc="04090005" w:tentative="1">
+      <w:start w:val="1"/>
+      <w:numFmt w:val="bullet"/>
+      <w:lvlText w:val=""/>
+      <w:lvlJc w:val="left"/>
+      <w:pPr>
+        <w:ind w:left="4320" w:hanging="360"/>
+      </w:pPr>
+      <w:rPr>
+        <w:rFonts w:ascii="Wingdings" w:hAnsi="Wingdings" w:hint="default"/>
+      </w:rPr>
+    </w:lvl>
+    <w:lvl w:ilvl="6" w:tplc="04090001" w:tentative="1">
+      <w:start w:val="1"/>
+      <w:numFmt w:val="bullet"/>
+      <w:lvlText w:val=""/>
+      <w:lvlJc w:val="left"/>
+      <w:pPr>
+        <w:ind w:left="5040" w:hanging="360"/>
+      </w:pPr>
+      <w:rPr>
+        <w:rFonts w:ascii="Symbol" w:hAnsi="Symbol" w:hint="default"/>
+      </w:rPr>
+    </w:lvl>
+    <w:lvl w:ilvl="7" w:tplc="04090003" w:tentative="1">
+      <w:start w:val="1"/>
+      <w:numFmt w:val="bullet"/>
+      <w:lvlText w:val="o"/>
+      <w:lvlJc w:val="left"/>
+      <w:pPr>
+        <w:ind w:left="5760" w:hanging="360"/>
+      </w:pPr>
+      <w:rPr>
+        <w:rFonts w:ascii="Courier New" w:hAnsi="Courier New" w:cs="Courier New" w:hint="default"/>
+      </w:rPr>
+    </w:lvl>
+    <w:lvl w:ilvl="8" w:tplc="04090005" w:tentative="1">
+      <w:start w:val="1"/>
+      <w:numFmt w:val="bullet"/>
+      <w:lvlText w:val=""/>
+      <w:lvlJc w:val="left"/>
+      <w:pPr>
+        <w:ind w:left="6480" w:hanging="360"/>
+      </w:pPr>
+      <w:rPr>
+        <w:rFonts w:ascii="Wingdings" w:hAnsi="Wingdings" w:hint="default"/>
+      </w:rPr>
+    </w:lvl>
+  </w:abstractNum>
+  <w:num w:numId="1">
     <w:abstractNumId w:val="0"/>
+  </w:num>
+  <w:num w:numId="2">
+    <w:abstractNumId w:val="1"/>
   </w:num>
 </w:numbering>
 </file>
 
 <file path=word/styles.xml><?xml version="1.0" encoding="utf-8"?>
-<w:styles xmlns:mc="http://schemas.openxmlformats.org/markup-compatibility/2006" xmlns:r="http://schemas.openxmlformats.org/officeDocument/2006/relationships" xmlns:w="http://schemas.openxmlformats.org/wordprocessingml/2006/main" xmlns:w14="http://schemas.microsoft.com/office/word/2010/wordml" xmlns:w15="http://schemas.microsoft.com/office/word/2012/wordml" xmlns:w16cex="http://schemas.microsoft.com/office/word/2018/wordml/cex" xmlns:w16cid="http://schemas.microsoft.com/office/word/2016/wordml/cid" xmlns:w16="http://schemas.microsoft.com/office/word/2018/wordml" xmlns:w16sdtdh="http://schemas.microsoft.com/office/word/2020/wordml/sdtdatahash" xmlns:w16se="http://schemas.microsoft.com/office/word/2015/wordml/symex" mc:Ignorable="w14 w15 w16se w16cid w16 w16cex w16sdtdh">
+<w:styles xmlns:mc="http://schemas.openxmlformats.org/markup-compatibility/2006" xmlns:r="http://schemas.openxmlformats.org/officeDocument/2006/relationships" xmlns:w="http://schemas.openxmlformats.org/wordprocessingml/2006/main" xmlns:w14="http://schemas.microsoft.com/office/word/2010/wordml" xmlns:w15="http://schemas.microsoft.com/office/word/2012/wordml" mc:Ignorable="w14 w15">
   <w:docDefaults>
     <w:rPrDefault>
       <w:rPr>
@@ -627,7 +1235,7 @@
       </w:pPr>
     </w:pPrDefault>
   </w:docDefaults>
-  <w:latentStyles w:defLockedState="0" w:defUIPriority="99" w:defSemiHidden="0" w:defUnhideWhenUsed="0" w:defQFormat="0" w:count="376">
+  <w:latentStyles w:defLockedState="0" w:defUIPriority="99" w:defSemiHidden="0" w:defUnhideWhenUsed="0" w:defQFormat="0" w:count="371">
     <w:lsdException w:name="Normal" w:uiPriority="0" w:qFormat="1"/>
     <w:lsdException w:name="heading 1" w:uiPriority="9" w:qFormat="1"/>
     <w:lsdException w:name="heading 2" w:semiHidden="1" w:uiPriority="9" w:unhideWhenUsed="1" w:qFormat="1"/>
@@ -999,11 +1607,6 @@
     <w:lsdException w:name="List Table 5 Dark Accent 6" w:uiPriority="50"/>
     <w:lsdException w:name="List Table 6 Colorful Accent 6" w:uiPriority="51"/>
     <w:lsdException w:name="List Table 7 Colorful Accent 6" w:uiPriority="52"/>
-    <w:lsdException w:name="Mention" w:semiHidden="1" w:unhideWhenUsed="1"/>
-    <w:lsdException w:name="Smart Hyperlink" w:semiHidden="1" w:unhideWhenUsed="1"/>
-    <w:lsdException w:name="Hashtag" w:semiHidden="1" w:unhideWhenUsed="1"/>
-    <w:lsdException w:name="Unresolved Mention" w:semiHidden="1" w:unhideWhenUsed="1"/>
-    <w:lsdException w:name="Smart Link" w:semiHidden="1" w:unhideWhenUsed="1"/>
   </w:latentStyles>
   <w:style w:type="paragraph" w:default="1" w:styleId="Normal">
     <w:name w:val="Normal"/>

</xml_diff>